<commit_message>
Added skeleton for milestone1.
</commit_message>
<xml_diff>
--- a/milestone1/milestone1_writeup.docx
+++ b/milestone1/milestone1_writeup.docx
@@ -188,6 +188,172 @@
           <w:rFonts w:ascii="Times New Roman" w:eastAsia="Times New Roman" w:hAnsi="Times New Roman" w:cs="Times New Roman"/>
         </w:rPr>
       </w:pPr>
+      <w:r>
+        <w:rPr>
+          <w:rFonts w:ascii="Times New Roman" w:eastAsia="Times New Roman" w:hAnsi="Times New Roman" w:cs="Times New Roman"/>
+        </w:rPr>
+        <w:t>Description:</w:t>
+      </w:r>
+    </w:p>
+    <w:p>
+      <w:pPr>
+        <w:rPr>
+          <w:rFonts w:ascii="Times New Roman" w:eastAsia="Times New Roman" w:hAnsi="Times New Roman" w:cs="Times New Roman"/>
+        </w:rPr>
+      </w:pPr>
+    </w:p>
+    <w:p>
+      <w:pPr>
+        <w:rPr>
+          <w:rFonts w:ascii="Times New Roman" w:eastAsia="Times New Roman" w:hAnsi="Times New Roman" w:cs="Times New Roman"/>
+        </w:rPr>
+      </w:pPr>
+      <w:r>
+        <w:rPr>
+          <w:rFonts w:ascii="Times New Roman" w:eastAsia="Times New Roman" w:hAnsi="Times New Roman" w:cs="Times New Roman"/>
+        </w:rPr>
+        <w:t>Vision Statement:</w:t>
+      </w:r>
+    </w:p>
+    <w:p>
+      <w:pPr>
+        <w:rPr>
+          <w:rFonts w:ascii="Times New Roman" w:eastAsia="Times New Roman" w:hAnsi="Times New Roman" w:cs="Times New Roman"/>
+        </w:rPr>
+      </w:pPr>
+    </w:p>
+    <w:p>
+      <w:pPr>
+        <w:rPr>
+          <w:rFonts w:ascii="Times New Roman" w:eastAsia="Times New Roman" w:hAnsi="Times New Roman" w:cs="Times New Roman"/>
+        </w:rPr>
+      </w:pPr>
+      <w:r>
+        <w:rPr>
+          <w:rFonts w:ascii="Times New Roman" w:eastAsia="Times New Roman" w:hAnsi="Times New Roman" w:cs="Times New Roman"/>
+        </w:rPr>
+        <w:t>Motivation:</w:t>
+      </w:r>
+    </w:p>
+    <w:p>
+      <w:pPr>
+        <w:rPr>
+          <w:rFonts w:ascii="Times New Roman" w:eastAsia="Times New Roman" w:hAnsi="Times New Roman" w:cs="Times New Roman"/>
+        </w:rPr>
+      </w:pPr>
+    </w:p>
+    <w:p>
+      <w:pPr>
+        <w:rPr>
+          <w:rFonts w:ascii="Times New Roman" w:eastAsia="Times New Roman" w:hAnsi="Times New Roman" w:cs="Times New Roman"/>
+        </w:rPr>
+      </w:pPr>
+      <w:r>
+        <w:rPr>
+          <w:rFonts w:ascii="Times New Roman" w:eastAsia="Times New Roman" w:hAnsi="Times New Roman" w:cs="Times New Roman"/>
+        </w:rPr>
+        <w:t>Risks:</w:t>
+      </w:r>
+    </w:p>
+    <w:p>
+      <w:pPr>
+        <w:rPr>
+          <w:rFonts w:ascii="Times New Roman" w:eastAsia="Times New Roman" w:hAnsi="Times New Roman" w:cs="Times New Roman"/>
+        </w:rPr>
+      </w:pPr>
+    </w:p>
+    <w:p>
+      <w:pPr>
+        <w:rPr>
+          <w:rFonts w:ascii="Times New Roman" w:eastAsia="Times New Roman" w:hAnsi="Times New Roman" w:cs="Times New Roman"/>
+        </w:rPr>
+      </w:pPr>
+      <w:r>
+        <w:rPr>
+          <w:rFonts w:ascii="Times New Roman" w:eastAsia="Times New Roman" w:hAnsi="Times New Roman" w:cs="Times New Roman"/>
+        </w:rPr>
+        <w:t>Risk Mitigation Plan:</w:t>
+      </w:r>
+    </w:p>
+    <w:p>
+      <w:pPr>
+        <w:rPr>
+          <w:rFonts w:ascii="Times New Roman" w:eastAsia="Times New Roman" w:hAnsi="Times New Roman" w:cs="Times New Roman"/>
+        </w:rPr>
+      </w:pPr>
+    </w:p>
+    <w:p>
+      <w:pPr>
+        <w:rPr>
+          <w:rFonts w:ascii="Times New Roman" w:eastAsia="Times New Roman" w:hAnsi="Times New Roman" w:cs="Times New Roman"/>
+        </w:rPr>
+      </w:pPr>
+      <w:r>
+        <w:rPr>
+          <w:rFonts w:ascii="Times New Roman" w:eastAsia="Times New Roman" w:hAnsi="Times New Roman" w:cs="Times New Roman"/>
+        </w:rPr>
+        <w:t>Version Control:</w:t>
+      </w:r>
+    </w:p>
+    <w:p>
+      <w:pPr>
+        <w:rPr>
+          <w:rFonts w:ascii="Times New Roman" w:eastAsia="Times New Roman" w:hAnsi="Times New Roman" w:cs="Times New Roman"/>
+        </w:rPr>
+      </w:pPr>
+    </w:p>
+    <w:p>
+      <w:pPr>
+        <w:rPr>
+          <w:rFonts w:ascii="Times New Roman" w:eastAsia="Times New Roman" w:hAnsi="Times New Roman" w:cs="Times New Roman"/>
+        </w:rPr>
+      </w:pPr>
+      <w:r>
+        <w:rPr>
+          <w:rFonts w:ascii="Times New Roman" w:eastAsia="Times New Roman" w:hAnsi="Times New Roman" w:cs="Times New Roman"/>
+        </w:rPr>
+        <w:t>Development Method:</w:t>
+      </w:r>
+    </w:p>
+    <w:p>
+      <w:pPr>
+        <w:rPr>
+          <w:rFonts w:ascii="Times New Roman" w:eastAsia="Times New Roman" w:hAnsi="Times New Roman" w:cs="Times New Roman"/>
+        </w:rPr>
+      </w:pPr>
+    </w:p>
+    <w:p>
+      <w:pPr>
+        <w:rPr>
+          <w:rFonts w:ascii="Times New Roman" w:eastAsia="Times New Roman" w:hAnsi="Times New Roman" w:cs="Times New Roman"/>
+        </w:rPr>
+      </w:pPr>
+      <w:r>
+        <w:rPr>
+          <w:rFonts w:ascii="Times New Roman" w:eastAsia="Times New Roman" w:hAnsi="Times New Roman" w:cs="Times New Roman"/>
+        </w:rPr>
+        <w:t>Collaboration Tool:</w:t>
+      </w:r>
+    </w:p>
+    <w:p>
+      <w:pPr>
+        <w:rPr>
+          <w:rFonts w:ascii="Times New Roman" w:eastAsia="Times New Roman" w:hAnsi="Times New Roman" w:cs="Times New Roman"/>
+        </w:rPr>
+      </w:pPr>
+    </w:p>
+    <w:p>
+      <w:pPr>
+        <w:rPr>
+          <w:rFonts w:ascii="Times New Roman" w:eastAsia="Times New Roman" w:hAnsi="Times New Roman" w:cs="Times New Roman"/>
+        </w:rPr>
+      </w:pPr>
+      <w:r>
+        <w:rPr>
+          <w:rFonts w:ascii="Times New Roman" w:eastAsia="Times New Roman" w:hAnsi="Times New Roman" w:cs="Times New Roman"/>
+        </w:rPr>
+        <w:t>Proposed Architecture:</w:t>
+      </w:r>
       <w:bookmarkStart w:id="0" w:name="_GoBack"/>
       <w:bookmarkEnd w:id="0"/>
     </w:p>

</xml_diff>

<commit_message>
few changes in here
</commit_message>
<xml_diff>
--- a/milestone1/milestone1_writeup.docx
+++ b/milestone1/milestone1_writeup.docx
@@ -52,18 +52,8 @@
           <w:color w:val="222222"/>
           <w:shd w:val="clear" w:color="auto" w:fill="FFFFFF"/>
         </w:rPr>
-        <w:t xml:space="preserve">Jordan </w:t>
-      </w:r>
-      <w:proofErr w:type="spellStart"/>
-      <w:r>
-        <w:rPr>
-          <w:rFonts w:ascii="Times New Roman" w:eastAsia="Times New Roman" w:hAnsi="Times New Roman" w:cs="Times New Roman"/>
-          <w:color w:val="222222"/>
-          <w:shd w:val="clear" w:color="auto" w:fill="FFFFFF"/>
-        </w:rPr>
-        <w:t>Goodridge</w:t>
-      </w:r>
-      <w:proofErr w:type="spellEnd"/>
+        <w:t>Jordan Goodridge</w:t>
+      </w:r>
     </w:p>
     <w:p>
       <w:pPr>
@@ -76,23 +66,13 @@
           <w:rFonts w:ascii="Times New Roman" w:eastAsia="Times New Roman" w:hAnsi="Times New Roman" w:cs="Times New Roman"/>
         </w:rPr>
       </w:pPr>
-      <w:proofErr w:type="spellStart"/>
       <w:r>
         <w:rPr>
           <w:rFonts w:ascii="Times New Roman" w:eastAsia="Times New Roman" w:hAnsi="Times New Roman" w:cs="Times New Roman"/>
           <w:color w:val="222222"/>
           <w:shd w:val="clear" w:color="auto" w:fill="FFFFFF"/>
         </w:rPr>
-        <w:t>Meelan</w:t>
-      </w:r>
-      <w:proofErr w:type="spellEnd"/>
-      <w:r>
-        <w:rPr>
-          <w:rFonts w:ascii="Times New Roman" w:eastAsia="Times New Roman" w:hAnsi="Times New Roman" w:cs="Times New Roman"/>
-          <w:color w:val="222222"/>
-          <w:shd w:val="clear" w:color="auto" w:fill="FFFFFF"/>
-        </w:rPr>
-        <w:t xml:space="preserve"> Patel</w:t>
+        <w:t>Meelan Patel</w:t>
       </w:r>
     </w:p>
     <w:p>
@@ -106,34 +86,14 @@
           <w:rFonts w:ascii="Times New Roman" w:eastAsia="Times New Roman" w:hAnsi="Times New Roman" w:cs="Times New Roman"/>
         </w:rPr>
       </w:pPr>
-      <w:proofErr w:type="spellStart"/>
       <w:r>
         <w:rPr>
           <w:rFonts w:ascii="Times New Roman" w:eastAsia="Times New Roman" w:hAnsi="Times New Roman" w:cs="Times New Roman"/>
           <w:color w:val="222222"/>
           <w:shd w:val="clear" w:color="auto" w:fill="FFFFFF"/>
         </w:rPr>
-        <w:t>Musaab</w:t>
-      </w:r>
-      <w:proofErr w:type="spellEnd"/>
-      <w:r>
-        <w:rPr>
-          <w:rFonts w:ascii="Times New Roman" w:eastAsia="Times New Roman" w:hAnsi="Times New Roman" w:cs="Times New Roman"/>
-          <w:color w:val="222222"/>
-          <w:shd w:val="clear" w:color="auto" w:fill="FFFFFF"/>
-        </w:rPr>
-        <w:t xml:space="preserve"> Al-</w:t>
-      </w:r>
-      <w:proofErr w:type="spellStart"/>
-      <w:r>
-        <w:rPr>
-          <w:rFonts w:ascii="Times New Roman" w:eastAsia="Times New Roman" w:hAnsi="Times New Roman" w:cs="Times New Roman"/>
-          <w:color w:val="222222"/>
-          <w:shd w:val="clear" w:color="auto" w:fill="FFFFFF"/>
-        </w:rPr>
-        <w:t>Bakry</w:t>
-      </w:r>
-      <w:proofErr w:type="spellEnd"/>
+        <w:t>Musaab Al-Bakry</w:t>
+      </w:r>
     </w:p>
     <w:p>
       <w:pPr>
@@ -297,6 +257,39 @@
     </w:p>
     <w:p>
       <w:pPr>
+        <w:pStyle w:val="ListParagraph"/>
+        <w:numPr>
+          <w:ilvl w:val="0"/>
+          <w:numId w:val="3"/>
+        </w:numPr>
+        <w:rPr>
+          <w:rFonts w:ascii="Times New Roman" w:eastAsia="Times New Roman" w:hAnsi="Times New Roman" w:cs="Times New Roman"/>
+        </w:rPr>
+      </w:pPr>
+      <w:hyperlink r:id="rId5" w:history="1">
+        <w:r>
+          <w:rPr>
+            <w:rStyle w:val="Hyperlink"/>
+            <w:rFonts w:ascii="Times New Roman" w:eastAsia="Times New Roman" w:hAnsi="Times New Roman" w:cs="Times New Roman"/>
+          </w:rPr>
+          <w:t>https://github.com/MusaabFaozi/software-dev-milestones</w:t>
+        </w:r>
+      </w:hyperlink>
+    </w:p>
+    <w:p>
+      <w:pPr>
+        <w:pStyle w:val="ListParagraph"/>
+        <w:numPr>
+          <w:ilvl w:val="0"/>
+          <w:numId w:val="3"/>
+        </w:numPr>
+        <w:rPr>
+          <w:rFonts w:ascii="Times New Roman" w:eastAsia="Times New Roman" w:hAnsi="Times New Roman" w:cs="Times New Roman"/>
+        </w:rPr>
+      </w:pPr>
+    </w:p>
+    <w:p>
+      <w:pPr>
         <w:rPr>
           <w:rFonts w:ascii="Times New Roman" w:eastAsia="Times New Roman" w:hAnsi="Times New Roman" w:cs="Times New Roman"/>
         </w:rPr>
@@ -354,6 +347,18 @@
         </w:rPr>
         <w:t>Proposed Architecture:</w:t>
       </w:r>
+    </w:p>
+    <w:p>
+      <w:pPr>
+        <w:pStyle w:val="ListParagraph"/>
+        <w:numPr>
+          <w:ilvl w:val="0"/>
+          <w:numId w:val="3"/>
+        </w:numPr>
+        <w:rPr>
+          <w:rFonts w:ascii="Times New Roman" w:eastAsia="Times New Roman" w:hAnsi="Times New Roman" w:cs="Times New Roman"/>
+        </w:rPr>
+      </w:pPr>
       <w:bookmarkStart w:id="0" w:name="_GoBack"/>
       <w:bookmarkEnd w:id="0"/>
     </w:p>
@@ -548,11 +553,127 @@
       </w:pPr>
     </w:lvl>
   </w:abstractNum>
+  <w:abstractNum w:abstractNumId="2" w15:restartNumberingAfterBreak="0">
+    <w:nsid w:val="57B465FC"/>
+    <w:multiLevelType w:val="hybridMultilevel"/>
+    <w:tmpl w:val="4E22052C"/>
+    <w:lvl w:ilvl="0" w:tplc="04090001">
+      <w:start w:val="1"/>
+      <w:numFmt w:val="bullet"/>
+      <w:lvlText w:val=""/>
+      <w:lvlJc w:val="left"/>
+      <w:pPr>
+        <w:ind w:left="720" w:hanging="360"/>
+      </w:pPr>
+      <w:rPr>
+        <w:rFonts w:ascii="Symbol" w:eastAsia="Times New Roman" w:hAnsi="Symbol" w:cs="Times New Roman" w:hint="default"/>
+      </w:rPr>
+    </w:lvl>
+    <w:lvl w:ilvl="1" w:tplc="04090003" w:tentative="1">
+      <w:start w:val="1"/>
+      <w:numFmt w:val="bullet"/>
+      <w:lvlText w:val="o"/>
+      <w:lvlJc w:val="left"/>
+      <w:pPr>
+        <w:ind w:left="1440" w:hanging="360"/>
+      </w:pPr>
+      <w:rPr>
+        <w:rFonts w:ascii="Courier New" w:hAnsi="Courier New" w:cs="Courier New" w:hint="default"/>
+      </w:rPr>
+    </w:lvl>
+    <w:lvl w:ilvl="2" w:tplc="04090005" w:tentative="1">
+      <w:start w:val="1"/>
+      <w:numFmt w:val="bullet"/>
+      <w:lvlText w:val=""/>
+      <w:lvlJc w:val="left"/>
+      <w:pPr>
+        <w:ind w:left="2160" w:hanging="360"/>
+      </w:pPr>
+      <w:rPr>
+        <w:rFonts w:ascii="Wingdings" w:hAnsi="Wingdings" w:hint="default"/>
+      </w:rPr>
+    </w:lvl>
+    <w:lvl w:ilvl="3" w:tplc="04090001" w:tentative="1">
+      <w:start w:val="1"/>
+      <w:numFmt w:val="bullet"/>
+      <w:lvlText w:val=""/>
+      <w:lvlJc w:val="left"/>
+      <w:pPr>
+        <w:ind w:left="2880" w:hanging="360"/>
+      </w:pPr>
+      <w:rPr>
+        <w:rFonts w:ascii="Symbol" w:hAnsi="Symbol" w:hint="default"/>
+      </w:rPr>
+    </w:lvl>
+    <w:lvl w:ilvl="4" w:tplc="04090003" w:tentative="1">
+      <w:start w:val="1"/>
+      <w:numFmt w:val="bullet"/>
+      <w:lvlText w:val="o"/>
+      <w:lvlJc w:val="left"/>
+      <w:pPr>
+        <w:ind w:left="3600" w:hanging="360"/>
+      </w:pPr>
+      <w:rPr>
+        <w:rFonts w:ascii="Courier New" w:hAnsi="Courier New" w:cs="Courier New" w:hint="default"/>
+      </w:rPr>
+    </w:lvl>
+    <w:lvl w:ilvl="5" w:tplc="04090005" w:tentative="1">
+      <w:start w:val="1"/>
+      <w:numFmt w:val="bullet"/>
+      <w:lvlText w:val=""/>
+      <w:lvlJc w:val="left"/>
+      <w:pPr>
+        <w:ind w:left="4320" w:hanging="360"/>
+      </w:pPr>
+      <w:rPr>
+        <w:rFonts w:ascii="Wingdings" w:hAnsi="Wingdings" w:hint="default"/>
+      </w:rPr>
+    </w:lvl>
+    <w:lvl w:ilvl="6" w:tplc="04090001" w:tentative="1">
+      <w:start w:val="1"/>
+      <w:numFmt w:val="bullet"/>
+      <w:lvlText w:val=""/>
+      <w:lvlJc w:val="left"/>
+      <w:pPr>
+        <w:ind w:left="5040" w:hanging="360"/>
+      </w:pPr>
+      <w:rPr>
+        <w:rFonts w:ascii="Symbol" w:hAnsi="Symbol" w:hint="default"/>
+      </w:rPr>
+    </w:lvl>
+    <w:lvl w:ilvl="7" w:tplc="04090003" w:tentative="1">
+      <w:start w:val="1"/>
+      <w:numFmt w:val="bullet"/>
+      <w:lvlText w:val="o"/>
+      <w:lvlJc w:val="left"/>
+      <w:pPr>
+        <w:ind w:left="5760" w:hanging="360"/>
+      </w:pPr>
+      <w:rPr>
+        <w:rFonts w:ascii="Courier New" w:hAnsi="Courier New" w:cs="Courier New" w:hint="default"/>
+      </w:rPr>
+    </w:lvl>
+    <w:lvl w:ilvl="8" w:tplc="04090005" w:tentative="1">
+      <w:start w:val="1"/>
+      <w:numFmt w:val="bullet"/>
+      <w:lvlText w:val=""/>
+      <w:lvlJc w:val="left"/>
+      <w:pPr>
+        <w:ind w:left="6480" w:hanging="360"/>
+      </w:pPr>
+      <w:rPr>
+        <w:rFonts w:ascii="Wingdings" w:hAnsi="Wingdings" w:hint="default"/>
+      </w:rPr>
+    </w:lvl>
+  </w:abstractNum>
   <w:num w:numId="1">
     <w:abstractNumId w:val="1"/>
   </w:num>
   <w:num w:numId="2">
     <w:abstractNumId w:val="0"/>
+  </w:num>
+  <w:num w:numId="3">
+    <w:abstractNumId w:val="2"/>
   </w:num>
 </w:numbering>
 </file>
@@ -989,6 +1110,29 @@
       <w:contextualSpacing/>
     </w:pPr>
   </w:style>
+  <w:style w:type="character" w:styleId="Hyperlink">
+    <w:name w:val="Hyperlink"/>
+    <w:basedOn w:val="DefaultParagraphFont"/>
+    <w:uiPriority w:val="99"/>
+    <w:unhideWhenUsed/>
+    <w:rsid w:val="00AD6E36"/>
+    <w:rPr>
+      <w:color w:val="0563C1" w:themeColor="hyperlink"/>
+      <w:u w:val="single"/>
+    </w:rPr>
+  </w:style>
+  <w:style w:type="character" w:styleId="UnresolvedMention">
+    <w:name w:val="Unresolved Mention"/>
+    <w:basedOn w:val="DefaultParagraphFont"/>
+    <w:uiPriority w:val="99"/>
+    <w:semiHidden/>
+    <w:unhideWhenUsed/>
+    <w:rsid w:val="00AD6E36"/>
+    <w:rPr>
+      <w:color w:val="605E5C"/>
+      <w:shd w:val="clear" w:color="auto" w:fill="E1DFDD"/>
+    </w:rPr>
+  </w:style>
 </w:styles>
 </file>
 

</xml_diff>

<commit_message>
updated dev method and else
</commit_message>
<xml_diff>
--- a/milestone1/milestone1_writeup.docx
+++ b/milestone1/milestone1_writeup.docx
@@ -266,6 +266,26 @@
           <w:rFonts w:ascii="Times New Roman" w:eastAsia="Times New Roman" w:hAnsi="Times New Roman" w:cs="Times New Roman"/>
         </w:rPr>
       </w:pPr>
+      <w:r>
+        <w:rPr>
+          <w:rStyle w:val="Hyperlink"/>
+          <w:rFonts w:ascii="Times New Roman" w:eastAsia="Times New Roman" w:hAnsi="Times New Roman" w:cs="Times New Roman"/>
+          <w:b/>
+          <w:bCs/>
+          <w:color w:val="auto"/>
+          <w:u w:val="none"/>
+        </w:rPr>
+        <w:t>Milestones</w:t>
+      </w:r>
+      <w:r>
+        <w:rPr>
+          <w:rStyle w:val="Hyperlink"/>
+          <w:rFonts w:ascii="Times New Roman" w:eastAsia="Times New Roman" w:hAnsi="Times New Roman" w:cs="Times New Roman"/>
+          <w:color w:val="auto"/>
+          <w:u w:val="none"/>
+        </w:rPr>
+        <w:t xml:space="preserve">: </w:t>
+      </w:r>
       <w:hyperlink r:id="rId5" w:history="1">
         <w:r>
           <w:rPr>
@@ -287,66 +307,29 @@
           <w:rFonts w:ascii="Times New Roman" w:eastAsia="Times New Roman" w:hAnsi="Times New Roman" w:cs="Times New Roman"/>
         </w:rPr>
       </w:pPr>
-    </w:p>
-    <w:p>
-      <w:pPr>
-        <w:rPr>
-          <w:rFonts w:ascii="Times New Roman" w:eastAsia="Times New Roman" w:hAnsi="Times New Roman" w:cs="Times New Roman"/>
-        </w:rPr>
-      </w:pPr>
-    </w:p>
-    <w:p>
-      <w:pPr>
-        <w:rPr>
-          <w:rFonts w:ascii="Times New Roman" w:eastAsia="Times New Roman" w:hAnsi="Times New Roman" w:cs="Times New Roman"/>
-        </w:rPr>
-      </w:pPr>
-      <w:r>
-        <w:rPr>
-          <w:rFonts w:ascii="Times New Roman" w:eastAsia="Times New Roman" w:hAnsi="Times New Roman" w:cs="Times New Roman"/>
-        </w:rPr>
-        <w:t>Development Method:</w:t>
-      </w:r>
-    </w:p>
-    <w:p>
-      <w:pPr>
-        <w:rPr>
-          <w:rFonts w:ascii="Times New Roman" w:eastAsia="Times New Roman" w:hAnsi="Times New Roman" w:cs="Times New Roman"/>
-        </w:rPr>
-      </w:pPr>
-    </w:p>
-    <w:p>
-      <w:pPr>
-        <w:rPr>
-          <w:rFonts w:ascii="Times New Roman" w:eastAsia="Times New Roman" w:hAnsi="Times New Roman" w:cs="Times New Roman"/>
-        </w:rPr>
-      </w:pPr>
-      <w:r>
-        <w:rPr>
-          <w:rFonts w:ascii="Times New Roman" w:eastAsia="Times New Roman" w:hAnsi="Times New Roman" w:cs="Times New Roman"/>
-        </w:rPr>
-        <w:t>Collaboration Tool:</w:t>
-      </w:r>
-    </w:p>
-    <w:p>
-      <w:pPr>
-        <w:rPr>
-          <w:rFonts w:ascii="Times New Roman" w:eastAsia="Times New Roman" w:hAnsi="Times New Roman" w:cs="Times New Roman"/>
-        </w:rPr>
-      </w:pPr>
-    </w:p>
-    <w:p>
-      <w:pPr>
-        <w:rPr>
-          <w:rFonts w:ascii="Times New Roman" w:eastAsia="Times New Roman" w:hAnsi="Times New Roman" w:cs="Times New Roman"/>
-        </w:rPr>
-      </w:pPr>
-      <w:r>
-        <w:rPr>
-          <w:rFonts w:ascii="Times New Roman" w:eastAsia="Times New Roman" w:hAnsi="Times New Roman" w:cs="Times New Roman"/>
-        </w:rPr>
-        <w:t>Proposed Architecture:</w:t>
-      </w:r>
+      <w:r>
+        <w:rPr>
+          <w:rFonts w:ascii="Times New Roman" w:eastAsia="Times New Roman" w:hAnsi="Times New Roman" w:cs="Times New Roman"/>
+          <w:b/>
+          <w:bCs/>
+        </w:rPr>
+        <w:t>Project</w:t>
+      </w:r>
+      <w:r>
+        <w:rPr>
+          <w:rFonts w:ascii="Times New Roman" w:eastAsia="Times New Roman" w:hAnsi="Times New Roman" w:cs="Times New Roman"/>
+        </w:rPr>
+        <w:t xml:space="preserve">: </w:t>
+      </w:r>
+      <w:hyperlink r:id="rId6" w:history="1">
+        <w:r>
+          <w:rPr>
+            <w:rStyle w:val="Hyperlink"/>
+            <w:rFonts w:ascii="Times New Roman" w:eastAsia="Times New Roman" w:hAnsi="Times New Roman" w:cs="Times New Roman"/>
+          </w:rPr>
+          <w:t>https://gitlab.com/theATeam1</w:t>
+        </w:r>
+      </w:hyperlink>
     </w:p>
     <w:p>
       <w:pPr>
@@ -359,8 +342,187 @@
           <w:rFonts w:ascii="Times New Roman" w:eastAsia="Times New Roman" w:hAnsi="Times New Roman" w:cs="Times New Roman"/>
         </w:rPr>
       </w:pPr>
+      <w:r>
+        <w:rPr>
+          <w:rFonts w:ascii="Times New Roman" w:eastAsia="Times New Roman" w:hAnsi="Times New Roman" w:cs="Times New Roman"/>
+          <w:b/>
+          <w:bCs/>
+        </w:rPr>
+        <w:t>Team Meeting Logs</w:t>
+      </w:r>
+      <w:r>
+        <w:rPr>
+          <w:rFonts w:ascii="Times New Roman" w:eastAsia="Times New Roman" w:hAnsi="Times New Roman" w:cs="Times New Roman"/>
+        </w:rPr>
+        <w:t>:</w:t>
+      </w:r>
+      <w:r>
+        <w:rPr>
+          <w:rFonts w:ascii="Times New Roman" w:eastAsia="Times New Roman" w:hAnsi="Times New Roman" w:cs="Times New Roman"/>
+        </w:rPr>
+        <w:t xml:space="preserve"> </w:t>
+      </w:r>
+      <w:hyperlink r:id="rId7" w:history="1">
+        <w:r>
+          <w:rPr>
+            <w:rStyle w:val="Hyperlink"/>
+            <w:rFonts w:ascii="Times New Roman" w:eastAsia="Times New Roman" w:hAnsi="Times New Roman" w:cs="Times New Roman"/>
+          </w:rPr>
+          <w:t>https://github.com/MusaabFaozi/Team-Meeting-Logs.git</w:t>
+        </w:r>
+      </w:hyperlink>
+      <w:r>
+        <w:rPr>
+          <w:rFonts w:ascii="Times New Roman" w:eastAsia="Times New Roman" w:hAnsi="Times New Roman" w:cs="Times New Roman"/>
+        </w:rPr>
+        <w:t xml:space="preserve"> </w:t>
+      </w:r>
       <w:bookmarkStart w:id="0" w:name="_GoBack"/>
       <w:bookmarkEnd w:id="0"/>
+    </w:p>
+    <w:p>
+      <w:pPr>
+        <w:rPr>
+          <w:rFonts w:ascii="Times New Roman" w:eastAsia="Times New Roman" w:hAnsi="Times New Roman" w:cs="Times New Roman"/>
+        </w:rPr>
+      </w:pPr>
+    </w:p>
+    <w:p>
+      <w:pPr>
+        <w:rPr>
+          <w:rFonts w:ascii="Times New Roman" w:eastAsia="Times New Roman" w:hAnsi="Times New Roman" w:cs="Times New Roman"/>
+        </w:rPr>
+      </w:pPr>
+      <w:r>
+        <w:rPr>
+          <w:rFonts w:ascii="Times New Roman" w:eastAsia="Times New Roman" w:hAnsi="Times New Roman" w:cs="Times New Roman"/>
+        </w:rPr>
+        <w:t>Development Method:</w:t>
+      </w:r>
+    </w:p>
+    <w:p>
+      <w:pPr>
+        <w:pStyle w:val="ListParagraph"/>
+        <w:numPr>
+          <w:ilvl w:val="0"/>
+          <w:numId w:val="3"/>
+        </w:numPr>
+        <w:rPr>
+          <w:rFonts w:ascii="Times New Roman" w:eastAsia="Times New Roman" w:hAnsi="Times New Roman" w:cs="Times New Roman"/>
+        </w:rPr>
+      </w:pPr>
+      <w:r>
+        <w:rPr>
+          <w:rFonts w:ascii="Times New Roman" w:eastAsia="Times New Roman" w:hAnsi="Times New Roman" w:cs="Times New Roman"/>
+        </w:rPr>
+        <w:t xml:space="preserve">We will be following the Agile methodology in our development. We will work on building the database and the </w:t>
+      </w:r>
+      <w:r>
+        <w:rPr>
+          <w:rFonts w:ascii="Times New Roman" w:eastAsia="Times New Roman" w:hAnsi="Times New Roman" w:cs="Times New Roman"/>
+        </w:rPr>
+        <w:t>website independently, then work on the integration layer at the end. For the website and database, we will design them by adding features and design the features independently.</w:t>
+      </w:r>
+    </w:p>
+    <w:p>
+      <w:pPr>
+        <w:rPr>
+          <w:rFonts w:ascii="Times New Roman" w:eastAsia="Times New Roman" w:hAnsi="Times New Roman" w:cs="Times New Roman"/>
+        </w:rPr>
+      </w:pPr>
+    </w:p>
+    <w:p>
+      <w:pPr>
+        <w:rPr>
+          <w:rFonts w:ascii="Times New Roman" w:eastAsia="Times New Roman" w:hAnsi="Times New Roman" w:cs="Times New Roman"/>
+        </w:rPr>
+      </w:pPr>
+      <w:r>
+        <w:rPr>
+          <w:rFonts w:ascii="Times New Roman" w:eastAsia="Times New Roman" w:hAnsi="Times New Roman" w:cs="Times New Roman"/>
+        </w:rPr>
+        <w:t>Collaboration Tool:</w:t>
+      </w:r>
+    </w:p>
+    <w:p>
+      <w:pPr>
+        <w:rPr>
+          <w:rFonts w:ascii="Times New Roman" w:eastAsia="Times New Roman" w:hAnsi="Times New Roman" w:cs="Times New Roman"/>
+        </w:rPr>
+      </w:pPr>
+    </w:p>
+    <w:p>
+      <w:pPr>
+        <w:rPr>
+          <w:rFonts w:ascii="Times New Roman" w:eastAsia="Times New Roman" w:hAnsi="Times New Roman" w:cs="Times New Roman"/>
+        </w:rPr>
+      </w:pPr>
+      <w:r>
+        <w:rPr>
+          <w:rFonts w:ascii="Times New Roman" w:eastAsia="Times New Roman" w:hAnsi="Times New Roman" w:cs="Times New Roman"/>
+        </w:rPr>
+        <w:t>Proposed Architecture:</w:t>
+      </w:r>
+    </w:p>
+    <w:p>
+      <w:pPr>
+        <w:pStyle w:val="ListParagraph"/>
+        <w:numPr>
+          <w:ilvl w:val="0"/>
+          <w:numId w:val="3"/>
+        </w:numPr>
+        <w:rPr>
+          <w:rFonts w:ascii="Times New Roman" w:eastAsia="Times New Roman" w:hAnsi="Times New Roman" w:cs="Times New Roman"/>
+        </w:rPr>
+      </w:pPr>
+      <w:r>
+        <w:rPr>
+          <w:rFonts w:ascii="Times New Roman" w:eastAsia="Times New Roman" w:hAnsi="Times New Roman" w:cs="Times New Roman"/>
+        </w:rPr>
+        <w:t>For the backend, we will be using MySQL for the database.</w:t>
+      </w:r>
+    </w:p>
+    <w:p>
+      <w:pPr>
+        <w:pStyle w:val="ListParagraph"/>
+        <w:numPr>
+          <w:ilvl w:val="0"/>
+          <w:numId w:val="3"/>
+        </w:numPr>
+        <w:rPr>
+          <w:rFonts w:ascii="Times New Roman" w:eastAsia="Times New Roman" w:hAnsi="Times New Roman" w:cs="Times New Roman"/>
+        </w:rPr>
+      </w:pPr>
+      <w:r>
+        <w:rPr>
+          <w:rFonts w:ascii="Times New Roman" w:eastAsia="Times New Roman" w:hAnsi="Times New Roman" w:cs="Times New Roman"/>
+        </w:rPr>
+        <w:t>For the frontend, we will design a website that acts as UI for our project. We will investigate the possibility</w:t>
+      </w:r>
+      <w:r>
+        <w:rPr>
+          <w:rFonts w:ascii="Times New Roman" w:eastAsia="Times New Roman" w:hAnsi="Times New Roman" w:cs="Times New Roman"/>
+        </w:rPr>
+        <w:t xml:space="preserve"> of linking the website to a mobile app, but the website should be functional regardless.</w:t>
+      </w:r>
+    </w:p>
+    <w:p>
+      <w:pPr>
+        <w:pStyle w:val="ListParagraph"/>
+        <w:numPr>
+          <w:ilvl w:val="0"/>
+          <w:numId w:val="3"/>
+        </w:numPr>
+        <w:rPr>
+          <w:rFonts w:ascii="Times New Roman" w:eastAsia="Times New Roman" w:hAnsi="Times New Roman" w:cs="Times New Roman"/>
+        </w:rPr>
+      </w:pPr>
+      <w:r>
+        <w:rPr>
+          <w:rFonts w:ascii="Times New Roman" w:eastAsia="Times New Roman" w:hAnsi="Times New Roman" w:cs="Times New Roman"/>
+        </w:rPr>
+        <w:t>For the integration layer, we will be using NodeJS to meddle between our website and the database.</w:t>
+      </w:r>
     </w:p>
     <w:sectPr>
       <w:pgSz w:w="12240" w:h="15840"/>

</xml_diff>